<commit_message>
Deterministic maze lesson plan update
</commit_message>
<xml_diff>
--- a/CourseMaterials/02_scratch/00_deterministic_maze/make_a_maze.docx
+++ b/CourseMaterials/02_scratch/00_deterministic_maze/make_a_maze.docx
@@ -132,7 +132,36 @@
           <w:rFonts w:ascii="Garamond" w:hAnsi="Garamond"/>
           <w:color w:val="000000"/>
         </w:rPr>
-        <w:t xml:space="preserve">, and </w:t>
+        <w:t>,</w:t>
+      </w:r>
+      <w:r>
+        <w:rPr>
+          <w:rFonts w:ascii="Garamond" w:hAnsi="Garamond"/>
+          <w:color w:val="000000"/>
+        </w:rPr>
+        <w:t xml:space="preserve"> </w:t>
+      </w:r>
+      <w:r>
+        <w:rPr>
+          <w:rFonts w:ascii="Menlo" w:hAnsi="Menlo" w:cs="Menlo"/>
+          <w:color w:val="000000"/>
+          <w:highlight w:val="lightGray"/>
+        </w:rPr>
+        <w:t>turn</w:t>
+      </w:r>
+      <w:r>
+        <w:rPr>
+          <w:rFonts w:ascii="Garamond" w:hAnsi="Garamond"/>
+          <w:color w:val="000000"/>
+        </w:rPr>
+        <w:t>,</w:t>
+      </w:r>
+      <w:r>
+        <w:rPr>
+          <w:rFonts w:ascii="Garamond" w:hAnsi="Garamond"/>
+          <w:color w:val="000000"/>
+        </w:rPr>
+        <w:t xml:space="preserve"> and </w:t>
       </w:r>
       <w:r>
         <w:rPr>
@@ -258,13 +287,25 @@
         <w:rPr>
           <w:rFonts w:ascii="Garamond" w:hAnsi="Garamond"/>
         </w:rPr>
-        <w:t xml:space="preserve">10 moves and </w:t>
-      </w:r>
-      <w:r>
-        <w:rPr>
-          <w:rFonts w:ascii="Garamond" w:hAnsi="Garamond"/>
-        </w:rPr>
-        <w:t xml:space="preserve">10 turns to solve </w:t>
+        <w:t>8</w:t>
+      </w:r>
+      <w:r>
+        <w:rPr>
+          <w:rFonts w:ascii="Garamond" w:hAnsi="Garamond"/>
+        </w:rPr>
+        <w:t xml:space="preserve"> moves and </w:t>
+      </w:r>
+      <w:r>
+        <w:rPr>
+          <w:rFonts w:ascii="Garamond" w:hAnsi="Garamond"/>
+        </w:rPr>
+        <w:t>8</w:t>
+      </w:r>
+      <w:r>
+        <w:rPr>
+          <w:rFonts w:ascii="Garamond" w:hAnsi="Garamond"/>
+        </w:rPr>
+        <w:t xml:space="preserve"> turns to solve </w:t>
       </w:r>
       <w:proofErr w:type="gramStart"/>
       <w:r>
@@ -334,7 +375,19 @@
         <w:rPr>
           <w:rFonts w:ascii="Garamond" w:hAnsi="Garamond"/>
         </w:rPr>
-        <w:t>put the cat in position</w:t>
+        <w:t xml:space="preserve">put the </w:t>
+      </w:r>
+      <w:r>
+        <w:rPr>
+          <w:rFonts w:ascii="Garamond" w:hAnsi="Garamond"/>
+        </w:rPr>
+        <w:t>sprite</w:t>
+      </w:r>
+      <w:r>
+        <w:rPr>
+          <w:rFonts w:ascii="Garamond" w:hAnsi="Garamond"/>
+        </w:rPr>
+        <w:t xml:space="preserve"> in position</w:t>
       </w:r>
       <w:r>
         <w:rPr>

</xml_diff>